<commit_message>
Modification of Unit 1 Exercises
</commit_message>
<xml_diff>
--- a/Unit 1 Exercises.docx
+++ b/Unit 1 Exercises.docx
@@ -45,10 +45,7 @@
         <w:ind w:hanging="360"/>
       </w:pPr>
       <w:r>
-        <w:t xml:space="preserve">For Windows 10 </w:t>
-      </w:r>
-      <w:r>
-        <w:t xml:space="preserve">(64 </w:t>
+        <w:t xml:space="preserve">For Windows 10 (64 </w:t>
       </w:r>
       <w:proofErr w:type="gramStart"/>
       <w:r>
@@ -92,10 +89,7 @@
         <w:ind w:hanging="360"/>
       </w:pPr>
       <w:r>
-        <w:t>Two hard drives: one with 50 GB for the operating system and another one with 30 GB empty. Select the type of disk that can dyna</w:t>
-      </w:r>
-      <w:r>
-        <w:t xml:space="preserve">mically increase. </w:t>
+        <w:t xml:space="preserve">Two hard drives: one with 50 GB for the operating system and another one with 30 GB empty. Select the type of disk that can dynamically increase. </w:t>
       </w:r>
     </w:p>
     <w:p>
@@ -438,10 +432,7 @@
         <w:ind w:hanging="360"/>
       </w:pPr>
       <w:r>
-        <w:t>You will be able to copy</w:t>
-      </w:r>
-      <w:r>
-        <w:t xml:space="preserve"> and paste from the host to the guest and vice versa. </w:t>
+        <w:t xml:space="preserve">You will be able to copy and paste from the host to the guest and vice versa. </w:t>
       </w:r>
     </w:p>
     <w:p>
@@ -636,10 +627,7 @@
         <w:ind w:hanging="360"/>
       </w:pPr>
       <w:r>
-        <w:t>A shared folder to an externa</w:t>
-      </w:r>
-      <w:r>
-        <w:t xml:space="preserve">l disk. </w:t>
+        <w:t xml:space="preserve">A shared folder to an external disk. </w:t>
       </w:r>
     </w:p>
     <w:p>
@@ -938,8 +926,6 @@
           </wp:inline>
         </w:drawing>
       </w:r>
-      <w:bookmarkStart w:id="0" w:name="_GoBack"/>
-      <w:bookmarkEnd w:id="0"/>
     </w:p>
     <w:p>
       <w:pPr>
@@ -959,10 +945,7 @@
         <w:ind w:hanging="360"/>
       </w:pPr>
       <w:r>
-        <w:t xml:space="preserve">Create the snapshots like in the picture below using one of the virtual machines created in the previous exercises. </w:t>
-      </w:r>
-      <w:r>
-        <w:t xml:space="preserve">Before each snapshot, you must change something in the operating system. This tool is normally used when performing a critical action or installing software. </w:t>
+        <w:t xml:space="preserve">Create the snapshots like in the picture below using one of the virtual machines created in the previous exercises. Before each snapshot, you must change something in the operating system. This tool is normally used when performing a critical action or installing software. </w:t>
       </w:r>
       <w:proofErr w:type="gramStart"/>
       <w:r>
@@ -970,10 +953,7 @@
       </w:r>
       <w:proofErr w:type="gramEnd"/>
       <w:r>
-        <w:t>, in this case, you can do something so easy as creating a new file to study the different stat</w:t>
-      </w:r>
-      <w:r>
-        <w:t xml:space="preserve">es. </w:t>
+        <w:t xml:space="preserve">, in this case, you can do something so easy as creating a new file to study the different states. </w:t>
       </w:r>
     </w:p>
     <w:p>
@@ -1066,6 +1046,48 @@
     </w:p>
     <w:p>
       <w:pPr>
+        <w:ind w:left="1065" w:firstLine="0"/>
+      </w:pPr>
+      <w:r>
+        <w:drawing>
+          <wp:inline distT="0" distB="0" distL="0" distR="0" wp14:anchorId="5B2CFBD2" wp14:editId="4F729B20">
+            <wp:extent cx="5402580" cy="4577715"/>
+            <wp:effectExtent l="0" t="0" r="7620" b="0"/>
+            <wp:docPr id="2" name="Imagen 2"/>
+            <wp:cNvGraphicFramePr>
+              <a:graphicFrameLocks xmlns:a="http://schemas.openxmlformats.org/drawingml/2006/main" noChangeAspect="1"/>
+            </wp:cNvGraphicFramePr>
+            <a:graphic xmlns:a="http://schemas.openxmlformats.org/drawingml/2006/main">
+              <a:graphicData uri="http://schemas.openxmlformats.org/drawingml/2006/picture">
+                <pic:pic xmlns:pic="http://schemas.openxmlformats.org/drawingml/2006/picture">
+                  <pic:nvPicPr>
+                    <pic:cNvPr id="1" name=""/>
+                    <pic:cNvPicPr/>
+                  </pic:nvPicPr>
+                  <pic:blipFill>
+                    <a:blip r:embed="rId21"/>
+                    <a:stretch>
+                      <a:fillRect/>
+                    </a:stretch>
+                  </pic:blipFill>
+                  <pic:spPr>
+                    <a:xfrm>
+                      <a:off x="0" y="0"/>
+                      <a:ext cx="5402580" cy="4577715"/>
+                    </a:xfrm>
+                    <a:prstGeom prst="rect">
+                      <a:avLst/>
+                    </a:prstGeom>
+                  </pic:spPr>
+                </pic:pic>
+              </a:graphicData>
+            </a:graphic>
+          </wp:inline>
+        </w:drawing>
+      </w:r>
+    </w:p>
+    <w:p>
+      <w:pPr>
         <w:numPr>
           <w:ilvl w:val="1"/>
           <w:numId w:val="1"/>
@@ -1075,26 +1097,130 @@
       <w:r>
         <w:t xml:space="preserve">Delete State 2.1 and explain what happens </w:t>
       </w:r>
-      <w:r>
+    </w:p>
+    <w:p>
+      <w:pPr>
+        <w:ind w:left="1065" w:firstLine="0"/>
+      </w:pPr>
+      <w:r>
+        <w:drawing>
+          <wp:inline distT="0" distB="0" distL="0" distR="0" wp14:anchorId="4A8D1F32" wp14:editId="30B3EFAA">
+            <wp:extent cx="3972479" cy="1247949"/>
+            <wp:effectExtent l="0" t="0" r="9525" b="9525"/>
+            <wp:docPr id="10" name="Imagen 10"/>
+            <wp:cNvGraphicFramePr>
+              <a:graphicFrameLocks xmlns:a="http://schemas.openxmlformats.org/drawingml/2006/main" noChangeAspect="1"/>
+            </wp:cNvGraphicFramePr>
+            <a:graphic xmlns:a="http://schemas.openxmlformats.org/drawingml/2006/main">
+              <a:graphicData uri="http://schemas.openxmlformats.org/drawingml/2006/picture">
+                <pic:pic xmlns:pic="http://schemas.openxmlformats.org/drawingml/2006/picture">
+                  <pic:nvPicPr>
+                    <pic:cNvPr id="1" name=""/>
+                    <pic:cNvPicPr/>
+                  </pic:nvPicPr>
+                  <pic:blipFill>
+                    <a:blip r:embed="rId22"/>
+                    <a:stretch>
+                      <a:fillRect/>
+                    </a:stretch>
+                  </pic:blipFill>
+                  <pic:spPr>
+                    <a:xfrm>
+                      <a:off x="0" y="0"/>
+                      <a:ext cx="3972479" cy="1247949"/>
+                    </a:xfrm>
+                    <a:prstGeom prst="rect">
+                      <a:avLst/>
+                    </a:prstGeom>
+                  </pic:spPr>
+                </pic:pic>
+              </a:graphicData>
+            </a:graphic>
+          </wp:inline>
+        </w:drawing>
+      </w:r>
+    </w:p>
+    <w:p>
+      <w:pPr>
+        <w:ind w:left="1065" w:firstLine="0"/>
         <w:rPr>
-          <w:rFonts w:ascii="Segoe UI Symbol" w:eastAsia="Segoe UI Symbol" w:hAnsi="Segoe UI Symbol" w:cs="Segoe UI Symbol"/>
+          <w:color w:val="00B0F0"/>
         </w:rPr>
-        <w:t>•</w:t>
-      </w:r>
+      </w:pPr>
       <w:r>
         <w:rPr>
-          <w:rFonts w:ascii="Arial" w:eastAsia="Arial" w:hAnsi="Arial" w:cs="Arial"/>
+          <w:color w:val="00B0F0"/>
+        </w:rPr>
+        <w:t xml:space="preserve">The state </w:t>
+      </w:r>
+      <w:proofErr w:type="gramStart"/>
+      <w:r>
+        <w:rPr>
+          <w:color w:val="00B0F0"/>
+        </w:rPr>
+        <w:t>was removed</w:t>
+      </w:r>
+      <w:proofErr w:type="gramEnd"/>
+      <w:r>
+        <w:rPr>
+          <w:color w:val="00B0F0"/>
         </w:rPr>
         <w:t xml:space="preserve"> </w:t>
       </w:r>
-      <w:r>
-        <w:rPr>
-          <w:rFonts w:ascii="Arial" w:eastAsia="Arial" w:hAnsi="Arial" w:cs="Arial"/>
-        </w:rPr>
-        <w:tab/>
-      </w:r>
+    </w:p>
+    <w:p>
+      <w:pPr>
+        <w:numPr>
+          <w:ilvl w:val="1"/>
+          <w:numId w:val="1"/>
+        </w:numPr>
+        <w:ind w:hanging="360"/>
+      </w:pPr>
       <w:r>
         <w:t xml:space="preserve">Restore State 2.2 </w:t>
+      </w:r>
+    </w:p>
+    <w:p>
+      <w:pPr>
+        <w:ind w:left="1065" w:firstLine="0"/>
+      </w:pPr>
+      <w:r>
+        <w:lastRenderedPageBreak/>
+        <w:drawing>
+          <wp:inline distT="0" distB="0" distL="0" distR="0" wp14:anchorId="0C28E3F8" wp14:editId="6E3E589B">
+            <wp:extent cx="5402580" cy="4526915"/>
+            <wp:effectExtent l="0" t="0" r="7620" b="6985"/>
+            <wp:docPr id="14" name="Imagen 14"/>
+            <wp:cNvGraphicFramePr>
+              <a:graphicFrameLocks xmlns:a="http://schemas.openxmlformats.org/drawingml/2006/main" noChangeAspect="1"/>
+            </wp:cNvGraphicFramePr>
+            <a:graphic xmlns:a="http://schemas.openxmlformats.org/drawingml/2006/main">
+              <a:graphicData uri="http://schemas.openxmlformats.org/drawingml/2006/picture">
+                <pic:pic xmlns:pic="http://schemas.openxmlformats.org/drawingml/2006/picture">
+                  <pic:nvPicPr>
+                    <pic:cNvPr id="1" name=""/>
+                    <pic:cNvPicPr/>
+                  </pic:nvPicPr>
+                  <pic:blipFill>
+                    <a:blip r:embed="rId23"/>
+                    <a:stretch>
+                      <a:fillRect/>
+                    </a:stretch>
+                  </pic:blipFill>
+                  <pic:spPr>
+                    <a:xfrm>
+                      <a:off x="0" y="0"/>
+                      <a:ext cx="5402580" cy="4526915"/>
+                    </a:xfrm>
+                    <a:prstGeom prst="rect">
+                      <a:avLst/>
+                    </a:prstGeom>
+                  </pic:spPr>
+                </pic:pic>
+              </a:graphicData>
+            </a:graphic>
+          </wp:inline>
+        </w:drawing>
       </w:r>
     </w:p>
     <w:p>
@@ -1108,6 +1234,51 @@
       </w:pPr>
       <w:r>
         <w:t xml:space="preserve">Delete State 2.2 and explain what happens </w:t>
+      </w:r>
+    </w:p>
+    <w:p>
+      <w:pPr>
+        <w:spacing w:after="488"/>
+        <w:ind w:left="1065" w:firstLine="0"/>
+      </w:pPr>
+      <w:bookmarkStart w:id="0" w:name="_GoBack"/>
+      <w:bookmarkEnd w:id="0"/>
+      <w:r>
+        <w:drawing>
+          <wp:inline distT="0" distB="0" distL="0" distR="0" wp14:anchorId="6FCD3E63" wp14:editId="72A4F6DD">
+            <wp:extent cx="5402580" cy="2736850"/>
+            <wp:effectExtent l="0" t="0" r="7620" b="6350"/>
+            <wp:docPr id="19" name="Imagen 19"/>
+            <wp:cNvGraphicFramePr>
+              <a:graphicFrameLocks xmlns:a="http://schemas.openxmlformats.org/drawingml/2006/main" noChangeAspect="1"/>
+            </wp:cNvGraphicFramePr>
+            <a:graphic xmlns:a="http://schemas.openxmlformats.org/drawingml/2006/main">
+              <a:graphicData uri="http://schemas.openxmlformats.org/drawingml/2006/picture">
+                <pic:pic xmlns:pic="http://schemas.openxmlformats.org/drawingml/2006/picture">
+                  <pic:nvPicPr>
+                    <pic:cNvPr id="1" name=""/>
+                    <pic:cNvPicPr/>
+                  </pic:nvPicPr>
+                  <pic:blipFill>
+                    <a:blip r:embed="rId24"/>
+                    <a:stretch>
+                      <a:fillRect/>
+                    </a:stretch>
+                  </pic:blipFill>
+                  <pic:spPr>
+                    <a:xfrm>
+                      <a:off x="0" y="0"/>
+                      <a:ext cx="5402580" cy="2736850"/>
+                    </a:xfrm>
+                    <a:prstGeom prst="rect">
+                      <a:avLst/>
+                    </a:prstGeom>
+                  </pic:spPr>
+                </pic:pic>
+              </a:graphicData>
+            </a:graphic>
+          </wp:inline>
+        </w:drawing>
       </w:r>
     </w:p>
     <w:p>

</xml_diff>